<commit_message>
Added support for C++ headers. Updated documentation and syntax highlighting for Clank.IDE.
</commit_message>
<xml_diff>
--- a/Doc/Langage Clank.docx
+++ b/Doc/Langage Clank.docx
@@ -19,21 +19,7 @@
         <w:rPr>
           <w:lang w:val="fr-FR"/>
         </w:rPr>
-        <w:t xml:space="preserve">age </w:t>
-      </w:r>
-      <w:proofErr w:type="spellStart"/>
-      <w:r>
-        <w:rPr>
-          <w:lang w:val="fr-FR"/>
-        </w:rPr>
-        <w:t>Clank</w:t>
-      </w:r>
-      <w:proofErr w:type="spellEnd"/>
-      <w:r>
-        <w:rPr>
-          <w:lang w:val="fr-FR"/>
-        </w:rPr>
-        <w:t xml:space="preserve"> </w:t>
+        <w:t xml:space="preserve">age Clank </w:t>
       </w:r>
       <w:r>
         <w:rPr>
@@ -91,21 +77,7 @@
         <w:rPr>
           <w:lang w:val="fr-FR"/>
         </w:rPr>
-        <w:t xml:space="preserve">Le langage </w:t>
-      </w:r>
-      <w:proofErr w:type="spellStart"/>
-      <w:r>
-        <w:rPr>
-          <w:lang w:val="fr-FR"/>
-        </w:rPr>
-        <w:t>Clank</w:t>
-      </w:r>
-      <w:proofErr w:type="spellEnd"/>
-      <w:r>
-        <w:rPr>
-          <w:lang w:val="fr-FR"/>
-        </w:rPr>
-        <w:t xml:space="preserve"> est un langage permettant de décrire un modèle d’état de serveur dans un langage abstrait, ainsi que des interfaces pour que le serveur et des clients écrits dans des langages différents puissent communiquer par le biais de simples fonctions.</w:t>
+        <w:t>Le langage Clank est un langage permettant de décrire un modèle d’état de serveur dans un langage abstrait, ainsi que des interfaces pour que le serveur et des clients écrits dans des langages différents puissent communiquer par le biais de simples fonctions.</w:t>
       </w:r>
     </w:p>
     <w:p>
@@ -119,21 +91,7 @@
         <w:rPr>
           <w:lang w:val="fr-FR"/>
         </w:rPr>
-        <w:t xml:space="preserve">A partir du modèle d’état, et de la description des interfaces, le compilateur </w:t>
-      </w:r>
-      <w:proofErr w:type="spellStart"/>
-      <w:r>
-        <w:rPr>
-          <w:lang w:val="fr-FR"/>
-        </w:rPr>
-        <w:t>Clank</w:t>
-      </w:r>
-      <w:proofErr w:type="spellEnd"/>
-      <w:r>
-        <w:rPr>
-          <w:lang w:val="fr-FR"/>
-        </w:rPr>
-        <w:t xml:space="preserve"> génère du code serveur et client (dans les langages demandés) capable de gérer :</w:t>
+        <w:t>A partir du modèle d’état, et de la description des interfaces, le compilateur Clank génère du code serveur et client (dans les langages demandés) capable de gérer :</w:t>
       </w:r>
     </w:p>
     <w:p>
@@ -185,17 +143,8 @@
           <w:b/>
           <w:lang w:val="fr-FR"/>
         </w:rPr>
-        <w:t xml:space="preserve">PAS pris en charge par le langage </w:t>
-      </w:r>
-      <w:proofErr w:type="spellStart"/>
-      <w:r>
-        <w:rPr>
-          <w:b/>
-          <w:lang w:val="fr-FR"/>
-        </w:rPr>
-        <w:t>Clank</w:t>
-      </w:r>
-      <w:proofErr w:type="spellEnd"/>
+        <w:t>PAS pris en charge par le langage Clank</w:t>
+      </w:r>
       <w:r>
         <w:rPr>
           <w:lang w:val="fr-FR"/>
@@ -9353,27 +9302,159 @@
         <w:rPr>
           <w:lang w:val="fr-FR"/>
         </w:rPr>
-        <w:t xml:space="preserve">Un block nommé sert à identifier l’utilité d’une potion de code. Les blocs nommés reconnus par le langage </w:t>
+        <w:t xml:space="preserve">Un block nommé sert à identifier l’utilité d’une potion de code. Les blocs nommés reconnus par le langage Clank sont : main, state, </w:t>
       </w:r>
       <w:proofErr w:type="spellStart"/>
       <w:r>
         <w:rPr>
           <w:lang w:val="fr-FR"/>
         </w:rPr>
-        <w:t>Clank</w:t>
+        <w:t>access</w:t>
       </w:r>
       <w:proofErr w:type="spellEnd"/>
       <w:r>
         <w:rPr>
           <w:lang w:val="fr-FR"/>
         </w:rPr>
-        <w:t xml:space="preserve"> sont : main, state, </w:t>
+        <w:t xml:space="preserve">, </w:t>
       </w:r>
       <w:proofErr w:type="spellStart"/>
       <w:r>
         <w:rPr>
           <w:lang w:val="fr-FR"/>
         </w:rPr>
+        <w:t>write</w:t>
+      </w:r>
+      <w:proofErr w:type="spellEnd"/>
+      <w:r>
+        <w:rPr>
+          <w:lang w:val="fr-FR"/>
+        </w:rPr>
+        <w:t>, macro.</w:t>
+      </w:r>
+    </w:p>
+    <w:p>
+      <w:pPr>
+        <w:autoSpaceDE w:val="0"/>
+        <w:autoSpaceDN w:val="0"/>
+        <w:adjustRightInd w:val="0"/>
+        <w:spacing w:after="0" w:line="240" w:lineRule="auto"/>
+        <w:rPr>
+          <w:rFonts w:ascii="Consolas" w:hAnsi="Consolas" w:cs="Consolas"/>
+          <w:noProof/>
+          <w:color w:val="000000"/>
+          <w:sz w:val="20"/>
+          <w:szCs w:val="20"/>
+        </w:rPr>
+      </w:pPr>
+      <w:r>
+        <w:rPr>
+          <w:rFonts w:ascii="Consolas" w:hAnsi="Consolas" w:cs="Consolas"/>
+          <w:noProof/>
+          <w:color w:val="000000"/>
+          <w:sz w:val="20"/>
+          <w:szCs w:val="20"/>
+        </w:rPr>
+        <w:t xml:space="preserve">BlockName </w:t>
+      </w:r>
+    </w:p>
+    <w:p>
+      <w:pPr>
+        <w:autoSpaceDE w:val="0"/>
+        <w:autoSpaceDN w:val="0"/>
+        <w:adjustRightInd w:val="0"/>
+        <w:spacing w:after="0" w:line="240" w:lineRule="auto"/>
+        <w:rPr>
+          <w:rFonts w:ascii="Consolas" w:hAnsi="Consolas" w:cs="Consolas"/>
+          <w:noProof/>
+          <w:color w:val="000000"/>
+          <w:sz w:val="20"/>
+          <w:szCs w:val="20"/>
+        </w:rPr>
+      </w:pPr>
+      <w:r>
+        <w:rPr>
+          <w:rFonts w:ascii="Consolas" w:hAnsi="Consolas" w:cs="Consolas"/>
+          <w:noProof/>
+          <w:color w:val="000000"/>
+          <w:sz w:val="20"/>
+          <w:szCs w:val="20"/>
+        </w:rPr>
+        <w:t xml:space="preserve">{  </w:t>
+      </w:r>
+    </w:p>
+    <w:p>
+      <w:pPr>
+        <w:autoSpaceDE w:val="0"/>
+        <w:autoSpaceDN w:val="0"/>
+        <w:adjustRightInd w:val="0"/>
+        <w:spacing w:after="0" w:line="240" w:lineRule="auto"/>
+        <w:rPr>
+          <w:rFonts w:ascii="Consolas" w:hAnsi="Consolas" w:cs="Consolas"/>
+          <w:noProof/>
+          <w:color w:val="008000"/>
+          <w:sz w:val="20"/>
+          <w:szCs w:val="20"/>
+        </w:rPr>
+      </w:pPr>
+      <w:r>
+        <w:rPr>
+          <w:rFonts w:ascii="Consolas" w:hAnsi="Consolas" w:cs="Consolas"/>
+          <w:noProof/>
+          <w:color w:val="000000"/>
+          <w:sz w:val="20"/>
+          <w:szCs w:val="20"/>
+        </w:rPr>
+        <w:tab/>
+      </w:r>
+      <w:r>
+        <w:rPr>
+          <w:rFonts w:ascii="Consolas" w:hAnsi="Consolas" w:cs="Consolas"/>
+          <w:noProof/>
+          <w:color w:val="008000"/>
+          <w:sz w:val="20"/>
+          <w:szCs w:val="20"/>
+        </w:rPr>
+        <w:t># Code</w:t>
+      </w:r>
+    </w:p>
+    <w:p>
+      <w:pPr>
+        <w:pStyle w:val="Style1"/>
+        <w:rPr>
+          <w:noProof/>
+          <w:lang w:val="fr-FR"/>
+        </w:rPr>
+      </w:pPr>
+      <w:r>
+        <w:rPr>
+          <w:rFonts w:ascii="Consolas" w:hAnsi="Consolas" w:cs="Consolas"/>
+          <w:noProof/>
+          <w:color w:val="000000"/>
+          <w:sz w:val="20"/>
+          <w:szCs w:val="20"/>
+        </w:rPr>
+        <w:t>}</w:t>
+      </w:r>
+    </w:p>
+    <w:p>
+      <w:pPr>
+        <w:pStyle w:val="Sansinterligne"/>
+        <w:rPr>
+          <w:lang w:val="fr-FR"/>
+        </w:rPr>
+      </w:pPr>
+      <w:r>
+        <w:rPr>
+          <w:lang w:val="fr-FR"/>
+        </w:rPr>
+        <w:t xml:space="preserve">La totalité du code doit être contenue dans le bloc main. Voir la section « blocs nommés » pour plus d’informations sur les blocs </w:t>
+      </w:r>
+      <w:proofErr w:type="spellStart"/>
+      <w:r>
+        <w:rPr>
+          <w:lang w:val="fr-FR"/>
+        </w:rPr>
         <w:t>access</w:t>
       </w:r>
       <w:proofErr w:type="spellEnd"/>
@@ -9395,100 +9476,212 @@
         <w:rPr>
           <w:lang w:val="fr-FR"/>
         </w:rPr>
-        <w:t>, macro.</w:t>
-      </w:r>
-    </w:p>
-    <w:p>
-      <w:pPr>
-        <w:autoSpaceDE w:val="0"/>
-        <w:autoSpaceDN w:val="0"/>
-        <w:adjustRightInd w:val="0"/>
-        <w:spacing w:after="0" w:line="240" w:lineRule="auto"/>
-        <w:rPr>
-          <w:rFonts w:ascii="Consolas" w:hAnsi="Consolas" w:cs="Consolas"/>
-          <w:noProof/>
-          <w:color w:val="000000"/>
-          <w:sz w:val="20"/>
-          <w:szCs w:val="20"/>
-        </w:rPr>
-      </w:pPr>
-      <w:r>
-        <w:rPr>
-          <w:rFonts w:ascii="Consolas" w:hAnsi="Consolas" w:cs="Consolas"/>
-          <w:noProof/>
-          <w:color w:val="000000"/>
-          <w:sz w:val="20"/>
-          <w:szCs w:val="20"/>
-        </w:rPr>
-        <w:t xml:space="preserve">BlockName </w:t>
-      </w:r>
-    </w:p>
-    <w:p>
-      <w:pPr>
-        <w:autoSpaceDE w:val="0"/>
-        <w:autoSpaceDN w:val="0"/>
-        <w:adjustRightInd w:val="0"/>
-        <w:spacing w:after="0" w:line="240" w:lineRule="auto"/>
-        <w:rPr>
-          <w:rFonts w:ascii="Consolas" w:hAnsi="Consolas" w:cs="Consolas"/>
-          <w:noProof/>
-          <w:color w:val="000000"/>
-          <w:sz w:val="20"/>
-          <w:szCs w:val="20"/>
-        </w:rPr>
-      </w:pPr>
-      <w:r>
-        <w:rPr>
-          <w:rFonts w:ascii="Consolas" w:hAnsi="Consolas" w:cs="Consolas"/>
-          <w:noProof/>
-          <w:color w:val="000000"/>
-          <w:sz w:val="20"/>
-          <w:szCs w:val="20"/>
-        </w:rPr>
-        <w:t xml:space="preserve">{  </w:t>
-      </w:r>
-    </w:p>
-    <w:p>
-      <w:pPr>
-        <w:autoSpaceDE w:val="0"/>
-        <w:autoSpaceDN w:val="0"/>
-        <w:adjustRightInd w:val="0"/>
-        <w:spacing w:after="0" w:line="240" w:lineRule="auto"/>
-        <w:rPr>
-          <w:rFonts w:ascii="Consolas" w:hAnsi="Consolas" w:cs="Consolas"/>
-          <w:noProof/>
-          <w:color w:val="008000"/>
-          <w:sz w:val="20"/>
-          <w:szCs w:val="20"/>
-        </w:rPr>
-      </w:pPr>
-      <w:r>
-        <w:rPr>
-          <w:rFonts w:ascii="Consolas" w:hAnsi="Consolas" w:cs="Consolas"/>
-          <w:noProof/>
-          <w:color w:val="000000"/>
-          <w:sz w:val="20"/>
-          <w:szCs w:val="20"/>
-        </w:rPr>
-        <w:tab/>
-      </w:r>
-      <w:r>
-        <w:rPr>
-          <w:rFonts w:ascii="Consolas" w:hAnsi="Consolas" w:cs="Consolas"/>
-          <w:noProof/>
-          <w:color w:val="008000"/>
-          <w:sz w:val="20"/>
-          <w:szCs w:val="20"/>
-        </w:rPr>
-        <w:t># Code</w:t>
-      </w:r>
-    </w:p>
-    <w:p>
-      <w:pPr>
-        <w:pStyle w:val="Style1"/>
-        <w:rPr>
-          <w:noProof/>
-          <w:lang w:val="fr-FR"/>
+        <w:t>, macro, state.</w:t>
+      </w:r>
+    </w:p>
+    <w:p>
+      <w:pPr>
+        <w:pStyle w:val="Sansinterligne"/>
+        <w:rPr>
+          <w:lang w:val="fr-FR"/>
+        </w:rPr>
+      </w:pPr>
+    </w:p>
+    <w:p>
+      <w:pPr>
+        <w:pStyle w:val="Titre3"/>
+        <w:rPr>
+          <w:lang w:val="fr-FR"/>
+        </w:rPr>
+      </w:pPr>
+      <w:r>
+        <w:rPr>
+          <w:lang w:val="fr-FR"/>
+        </w:rPr>
+        <w:t>Déclaration de classe</w:t>
+      </w:r>
+    </w:p>
+    <w:p>
+      <w:pPr>
+        <w:rPr>
+          <w:rFonts w:ascii="Consolas" w:hAnsi="Consolas" w:cs="Consolas"/>
+          <w:noProof/>
+          <w:color w:val="000000"/>
+          <w:sz w:val="20"/>
+          <w:szCs w:val="20"/>
+        </w:rPr>
+      </w:pPr>
+      <w:r>
+        <w:rPr>
+          <w:rFonts w:ascii="Consolas" w:hAnsi="Consolas" w:cs="Consolas"/>
+          <w:noProof/>
+          <w:color w:val="000000"/>
+          <w:sz w:val="20"/>
+          <w:szCs w:val="20"/>
+        </w:rPr>
+        <w:t xml:space="preserve">[modifiers] </w:t>
+      </w:r>
+      <w:r>
+        <w:rPr>
+          <w:rFonts w:ascii="Consolas" w:hAnsi="Consolas" w:cs="Consolas"/>
+          <w:noProof/>
+          <w:color w:val="0000FF"/>
+          <w:sz w:val="20"/>
+          <w:szCs w:val="20"/>
+        </w:rPr>
+        <w:t xml:space="preserve">class </w:t>
+      </w:r>
+      <w:r>
+        <w:rPr>
+          <w:rFonts w:ascii="Consolas" w:hAnsi="Consolas" w:cs="Consolas"/>
+          <w:noProof/>
+          <w:color w:val="0090BF"/>
+          <w:sz w:val="20"/>
+          <w:szCs w:val="20"/>
+        </w:rPr>
+        <w:t>ClassName</w:t>
+      </w:r>
+      <w:r>
+        <w:rPr>
+          <w:rFonts w:ascii="Consolas" w:hAnsi="Consolas" w:cs="Consolas"/>
+          <w:noProof/>
+          <w:color w:val="000000"/>
+          <w:sz w:val="20"/>
+          <w:szCs w:val="20"/>
+        </w:rPr>
+        <w:t>&lt;GenericParam1, …&gt; { }</w:t>
+      </w:r>
+    </w:p>
+    <w:p>
+      <w:pPr>
+        <w:pStyle w:val="Sansinterligne"/>
+        <w:rPr>
+          <w:lang w:val="fr-FR"/>
+        </w:rPr>
+      </w:pPr>
+      <w:r>
+        <w:rPr>
+          <w:lang w:val="fr-FR"/>
+        </w:rPr>
+        <w:t xml:space="preserve">Les modificateurs de classe peuvent être : </w:t>
+      </w:r>
+      <w:r>
+        <w:rPr>
+          <w:i/>
+          <w:lang w:val="fr-FR"/>
+        </w:rPr>
+        <w:t>public</w:t>
+      </w:r>
+      <w:r>
+        <w:rPr>
+          <w:lang w:val="fr-FR"/>
+        </w:rPr>
+        <w:t>.</w:t>
+      </w:r>
+      <w:r>
+        <w:rPr>
+          <w:lang w:val="fr-FR"/>
+        </w:rPr>
+        <w:t xml:space="preserve"> Les paramètres génériques ainsi définis peuvent être utilisés dans la classe pour représenter un type passé en paramètre à ce type.</w:t>
+      </w:r>
+    </w:p>
+    <w:p>
+      <w:pPr>
+        <w:pStyle w:val="Sansinterligne"/>
+        <w:rPr>
+          <w:lang w:val="fr-FR"/>
+        </w:rPr>
+      </w:pPr>
+      <w:r>
+        <w:rPr>
+          <w:lang w:val="fr-FR"/>
+        </w:rPr>
+        <w:t>Ex :</w:t>
+      </w:r>
+    </w:p>
+    <w:p>
+      <w:pPr>
+        <w:autoSpaceDE w:val="0"/>
+        <w:autoSpaceDN w:val="0"/>
+        <w:adjustRightInd w:val="0"/>
+        <w:spacing w:after="0" w:line="240" w:lineRule="auto"/>
+        <w:rPr>
+          <w:rFonts w:ascii="Consolas" w:hAnsi="Consolas" w:cs="Consolas"/>
+          <w:noProof/>
+          <w:color w:val="000000"/>
+          <w:sz w:val="20"/>
+          <w:szCs w:val="20"/>
+        </w:rPr>
+      </w:pPr>
+      <w:r>
+        <w:rPr>
+          <w:rFonts w:ascii="Consolas" w:hAnsi="Consolas" w:cs="Consolas"/>
+          <w:noProof/>
+          <w:color w:val="0000FF"/>
+          <w:sz w:val="20"/>
+          <w:szCs w:val="20"/>
+        </w:rPr>
+        <w:t xml:space="preserve">class </w:t>
+      </w:r>
+      <w:r>
+        <w:rPr>
+          <w:rFonts w:ascii="Consolas" w:hAnsi="Consolas" w:cs="Consolas"/>
+          <w:noProof/>
+          <w:color w:val="0090BF"/>
+          <w:sz w:val="20"/>
+          <w:szCs w:val="20"/>
+        </w:rPr>
+        <w:t>Container</w:t>
+      </w:r>
+      <w:r>
+        <w:rPr>
+          <w:rFonts w:ascii="Consolas" w:hAnsi="Consolas" w:cs="Consolas"/>
+          <w:noProof/>
+          <w:color w:val="000000"/>
+          <w:sz w:val="20"/>
+          <w:szCs w:val="20"/>
+        </w:rPr>
+        <w:t>&lt;T&gt; {</w:t>
+      </w:r>
+    </w:p>
+    <w:p>
+      <w:pPr>
+        <w:autoSpaceDE w:val="0"/>
+        <w:autoSpaceDN w:val="0"/>
+        <w:adjustRightInd w:val="0"/>
+        <w:spacing w:after="0" w:line="240" w:lineRule="auto"/>
+        <w:rPr>
+          <w:rFonts w:ascii="Consolas" w:hAnsi="Consolas" w:cs="Consolas"/>
+          <w:noProof/>
+          <w:color w:val="000000"/>
+          <w:sz w:val="20"/>
+          <w:szCs w:val="20"/>
+        </w:rPr>
+      </w:pPr>
+      <w:r>
+        <w:rPr>
+          <w:rFonts w:ascii="Consolas" w:hAnsi="Consolas" w:cs="Consolas"/>
+          <w:noProof/>
+          <w:color w:val="000000"/>
+          <w:sz w:val="20"/>
+          <w:szCs w:val="20"/>
+        </w:rPr>
+        <w:tab/>
+        <w:t>T value ;</w:t>
+      </w:r>
+    </w:p>
+    <w:p>
+      <w:pPr>
+        <w:autoSpaceDE w:val="0"/>
+        <w:autoSpaceDN w:val="0"/>
+        <w:adjustRightInd w:val="0"/>
+        <w:spacing w:after="0" w:line="240" w:lineRule="auto"/>
+        <w:rPr>
+          <w:rFonts w:ascii="Consolas" w:hAnsi="Consolas" w:cs="Consolas"/>
+          <w:noProof/>
+          <w:color w:val="000000"/>
+          <w:sz w:val="20"/>
+          <w:szCs w:val="20"/>
         </w:rPr>
       </w:pPr>
       <w:r>
@@ -9504,87 +9697,37 @@
     </w:p>
     <w:p>
       <w:pPr>
-        <w:pStyle w:val="Sansinterligne"/>
-        <w:rPr>
-          <w:lang w:val="fr-FR"/>
-        </w:rPr>
-      </w:pPr>
-      <w:r>
-        <w:rPr>
-          <w:lang w:val="fr-FR"/>
-        </w:rPr>
-        <w:t xml:space="preserve">La totalité du code doit être contenue dans le bloc main. Voir la section « blocs nommés » pour plus d’informations sur les blocs </w:t>
-      </w:r>
-      <w:proofErr w:type="spellStart"/>
-      <w:r>
-        <w:rPr>
-          <w:lang w:val="fr-FR"/>
-        </w:rPr>
-        <w:t>access</w:t>
-      </w:r>
-      <w:proofErr w:type="spellEnd"/>
-      <w:r>
-        <w:rPr>
-          <w:lang w:val="fr-FR"/>
-        </w:rPr>
-        <w:t xml:space="preserve">, </w:t>
-      </w:r>
-      <w:proofErr w:type="spellStart"/>
-      <w:r>
-        <w:rPr>
-          <w:lang w:val="fr-FR"/>
-        </w:rPr>
-        <w:t>write</w:t>
-      </w:r>
-      <w:proofErr w:type="spellEnd"/>
-      <w:r>
-        <w:rPr>
-          <w:lang w:val="fr-FR"/>
-        </w:rPr>
-        <w:t>, macro, state.</w:t>
-      </w:r>
-    </w:p>
-    <w:p>
-      <w:pPr>
-        <w:pStyle w:val="Sansinterligne"/>
-        <w:rPr>
-          <w:lang w:val="fr-FR"/>
-        </w:rPr>
-      </w:pPr>
-    </w:p>
-    <w:p>
-      <w:pPr>
-        <w:pStyle w:val="Titre3"/>
-        <w:rPr>
-          <w:lang w:val="fr-FR"/>
-        </w:rPr>
-      </w:pPr>
-      <w:r>
-        <w:rPr>
-          <w:lang w:val="fr-FR"/>
-        </w:rPr>
-        <w:t>Déclaration de classe</w:t>
-      </w:r>
-    </w:p>
-    <w:p>
-      <w:pPr>
-        <w:rPr>
-          <w:rFonts w:ascii="Consolas" w:hAnsi="Consolas" w:cs="Consolas"/>
-          <w:noProof/>
-          <w:color w:val="000000"/>
-          <w:sz w:val="20"/>
-          <w:szCs w:val="20"/>
-        </w:rPr>
-      </w:pPr>
-      <w:r>
-        <w:rPr>
-          <w:rFonts w:ascii="Consolas" w:hAnsi="Consolas" w:cs="Consolas"/>
-          <w:noProof/>
-          <w:color w:val="000000"/>
-          <w:sz w:val="20"/>
-          <w:szCs w:val="20"/>
-        </w:rPr>
-        <w:t xml:space="preserve">[modifiers] </w:t>
+        <w:autoSpaceDE w:val="0"/>
+        <w:autoSpaceDN w:val="0"/>
+        <w:adjustRightInd w:val="0"/>
+        <w:spacing w:after="0" w:line="240" w:lineRule="auto"/>
+        <w:rPr>
+          <w:rFonts w:ascii="Consolas" w:hAnsi="Consolas" w:cs="Consolas"/>
+          <w:noProof/>
+          <w:color w:val="000000"/>
+          <w:sz w:val="20"/>
+          <w:szCs w:val="20"/>
+        </w:rPr>
+      </w:pPr>
+      <w:r>
+        <w:rPr>
+          <w:rFonts w:ascii="Consolas" w:hAnsi="Consolas" w:cs="Consolas"/>
+          <w:noProof/>
+          <w:color w:val="0090BF"/>
+          <w:sz w:val="20"/>
+          <w:szCs w:val="20"/>
+        </w:rPr>
+        <w:t>Container</w:t>
+      </w:r>
+      <w:r>
+        <w:rPr>
+          <w:rFonts w:ascii="Consolas" w:hAnsi="Consolas" w:cs="Consolas"/>
+          <w:noProof/>
+          <w:color w:val="000000"/>
+          <w:sz w:val="20"/>
+          <w:szCs w:val="20"/>
+        </w:rPr>
+        <w:t>&lt;</w:t>
       </w:r>
       <w:r>
         <w:rPr>
@@ -9594,7 +9737,17 @@
           <w:sz w:val="20"/>
           <w:szCs w:val="20"/>
         </w:rPr>
-        <w:t xml:space="preserve">class </w:t>
+        <w:t>int</w:t>
+      </w:r>
+      <w:r>
+        <w:rPr>
+          <w:rFonts w:ascii="Consolas" w:hAnsi="Consolas" w:cs="Consolas"/>
+          <w:noProof/>
+          <w:color w:val="000000"/>
+          <w:sz w:val="20"/>
+          <w:szCs w:val="20"/>
+        </w:rPr>
+        <w:t xml:space="preserve">&gt; c = </w:t>
       </w:r>
       <w:r>
         <w:rPr>
@@ -9604,80 +9757,18 @@
           <w:sz w:val="20"/>
           <w:szCs w:val="20"/>
         </w:rPr>
-        <w:t>ClassName</w:t>
-      </w:r>
-      <w:r>
-        <w:rPr>
-          <w:rFonts w:ascii="Consolas" w:hAnsi="Consolas" w:cs="Consolas"/>
-          <w:noProof/>
-          <w:color w:val="000000"/>
-          <w:sz w:val="20"/>
-          <w:szCs w:val="20"/>
-        </w:rPr>
-        <w:t>&lt;GenericParam1, …&gt; { }</w:t>
-      </w:r>
-    </w:p>
-    <w:p>
-      <w:pPr>
-        <w:pStyle w:val="Sansinterligne"/>
-        <w:rPr>
-          <w:lang w:val="fr-FR"/>
-        </w:rPr>
-      </w:pPr>
-      <w:r>
-        <w:rPr>
-          <w:lang w:val="fr-FR"/>
-        </w:rPr>
-        <w:t xml:space="preserve">Les modificateurs de classe peuvent être : </w:t>
-      </w:r>
-      <w:r>
-        <w:rPr>
-          <w:i/>
-          <w:lang w:val="fr-FR"/>
-        </w:rPr>
-        <w:t>public</w:t>
-      </w:r>
-      <w:r>
-        <w:rPr>
-          <w:lang w:val="fr-FR"/>
-        </w:rPr>
-        <w:t>.</w:t>
-      </w:r>
-      <w:r>
-        <w:rPr>
-          <w:lang w:val="fr-FR"/>
-        </w:rPr>
-        <w:t xml:space="preserve"> Les paramètres génériques ainsi définis peuvent être utilisés dans la classe pour représenter un type passé en paramètre à ce type.</w:t>
-      </w:r>
-    </w:p>
-    <w:p>
-      <w:pPr>
-        <w:pStyle w:val="Sansinterligne"/>
-        <w:rPr>
-          <w:lang w:val="fr-FR"/>
-        </w:rPr>
-      </w:pPr>
-      <w:r>
-        <w:rPr>
-          <w:lang w:val="fr-FR"/>
-        </w:rPr>
-        <w:t>Ex :</w:t>
-      </w:r>
-    </w:p>
-    <w:p>
-      <w:pPr>
-        <w:autoSpaceDE w:val="0"/>
-        <w:autoSpaceDN w:val="0"/>
-        <w:adjustRightInd w:val="0"/>
-        <w:spacing w:after="0" w:line="240" w:lineRule="auto"/>
-        <w:rPr>
-          <w:rFonts w:ascii="Consolas" w:hAnsi="Consolas" w:cs="Consolas"/>
-          <w:noProof/>
-          <w:color w:val="000000"/>
-          <w:sz w:val="20"/>
-          <w:szCs w:val="20"/>
-        </w:rPr>
-      </w:pPr>
+        <w:t>Container</w:t>
+      </w:r>
+      <w:r>
+        <w:rPr>
+          <w:rFonts w:ascii="Consolas" w:hAnsi="Consolas" w:cs="Consolas"/>
+          <w:noProof/>
+          <w:color w:val="000000"/>
+          <w:sz w:val="20"/>
+          <w:szCs w:val="20"/>
+        </w:rPr>
+        <w:t>&lt;</w:t>
+      </w:r>
       <w:r>
         <w:rPr>
           <w:rFonts w:ascii="Consolas" w:hAnsi="Consolas" w:cs="Consolas"/>
@@ -9686,122 +9777,6 @@
           <w:sz w:val="20"/>
           <w:szCs w:val="20"/>
         </w:rPr>
-        <w:t xml:space="preserve">class </w:t>
-      </w:r>
-      <w:r>
-        <w:rPr>
-          <w:rFonts w:ascii="Consolas" w:hAnsi="Consolas" w:cs="Consolas"/>
-          <w:noProof/>
-          <w:color w:val="0090BF"/>
-          <w:sz w:val="20"/>
-          <w:szCs w:val="20"/>
-        </w:rPr>
-        <w:t>Container</w:t>
-      </w:r>
-      <w:r>
-        <w:rPr>
-          <w:rFonts w:ascii="Consolas" w:hAnsi="Consolas" w:cs="Consolas"/>
-          <w:noProof/>
-          <w:color w:val="000000"/>
-          <w:sz w:val="20"/>
-          <w:szCs w:val="20"/>
-        </w:rPr>
-        <w:t>&lt;T&gt; {</w:t>
-      </w:r>
-    </w:p>
-    <w:p>
-      <w:pPr>
-        <w:autoSpaceDE w:val="0"/>
-        <w:autoSpaceDN w:val="0"/>
-        <w:adjustRightInd w:val="0"/>
-        <w:spacing w:after="0" w:line="240" w:lineRule="auto"/>
-        <w:rPr>
-          <w:rFonts w:ascii="Consolas" w:hAnsi="Consolas" w:cs="Consolas"/>
-          <w:noProof/>
-          <w:color w:val="000000"/>
-          <w:sz w:val="20"/>
-          <w:szCs w:val="20"/>
-        </w:rPr>
-      </w:pPr>
-      <w:r>
-        <w:rPr>
-          <w:rFonts w:ascii="Consolas" w:hAnsi="Consolas" w:cs="Consolas"/>
-          <w:noProof/>
-          <w:color w:val="000000"/>
-          <w:sz w:val="20"/>
-          <w:szCs w:val="20"/>
-        </w:rPr>
-        <w:tab/>
-        <w:t>T value ;</w:t>
-      </w:r>
-    </w:p>
-    <w:p>
-      <w:pPr>
-        <w:autoSpaceDE w:val="0"/>
-        <w:autoSpaceDN w:val="0"/>
-        <w:adjustRightInd w:val="0"/>
-        <w:spacing w:after="0" w:line="240" w:lineRule="auto"/>
-        <w:rPr>
-          <w:rFonts w:ascii="Consolas" w:hAnsi="Consolas" w:cs="Consolas"/>
-          <w:noProof/>
-          <w:color w:val="000000"/>
-          <w:sz w:val="20"/>
-          <w:szCs w:val="20"/>
-        </w:rPr>
-      </w:pPr>
-      <w:r>
-        <w:rPr>
-          <w:rFonts w:ascii="Consolas" w:hAnsi="Consolas" w:cs="Consolas"/>
-          <w:noProof/>
-          <w:color w:val="000000"/>
-          <w:sz w:val="20"/>
-          <w:szCs w:val="20"/>
-        </w:rPr>
-        <w:t>}</w:t>
-      </w:r>
-    </w:p>
-    <w:p>
-      <w:pPr>
-        <w:autoSpaceDE w:val="0"/>
-        <w:autoSpaceDN w:val="0"/>
-        <w:adjustRightInd w:val="0"/>
-        <w:spacing w:after="0" w:line="240" w:lineRule="auto"/>
-        <w:rPr>
-          <w:rFonts w:ascii="Consolas" w:hAnsi="Consolas" w:cs="Consolas"/>
-          <w:noProof/>
-          <w:color w:val="000000"/>
-          <w:sz w:val="20"/>
-          <w:szCs w:val="20"/>
-        </w:rPr>
-      </w:pPr>
-      <w:r>
-        <w:rPr>
-          <w:rFonts w:ascii="Consolas" w:hAnsi="Consolas" w:cs="Consolas"/>
-          <w:noProof/>
-          <w:color w:val="0090BF"/>
-          <w:sz w:val="20"/>
-          <w:szCs w:val="20"/>
-        </w:rPr>
-        <w:t>Container</w:t>
-      </w:r>
-      <w:r>
-        <w:rPr>
-          <w:rFonts w:ascii="Consolas" w:hAnsi="Consolas" w:cs="Consolas"/>
-          <w:noProof/>
-          <w:color w:val="000000"/>
-          <w:sz w:val="20"/>
-          <w:szCs w:val="20"/>
-        </w:rPr>
-        <w:t>&lt;</w:t>
-      </w:r>
-      <w:r>
-        <w:rPr>
-          <w:rFonts w:ascii="Consolas" w:hAnsi="Consolas" w:cs="Consolas"/>
-          <w:noProof/>
-          <w:color w:val="0000FF"/>
-          <w:sz w:val="20"/>
-          <w:szCs w:val="20"/>
-        </w:rPr>
         <w:t>int</w:t>
       </w:r>
       <w:r>
@@ -9812,46 +9787,6 @@
           <w:sz w:val="20"/>
           <w:szCs w:val="20"/>
         </w:rPr>
-        <w:t xml:space="preserve">&gt; c = </w:t>
-      </w:r>
-      <w:r>
-        <w:rPr>
-          <w:rFonts w:ascii="Consolas" w:hAnsi="Consolas" w:cs="Consolas"/>
-          <w:noProof/>
-          <w:color w:val="0090BF"/>
-          <w:sz w:val="20"/>
-          <w:szCs w:val="20"/>
-        </w:rPr>
-        <w:t>Container</w:t>
-      </w:r>
-      <w:r>
-        <w:rPr>
-          <w:rFonts w:ascii="Consolas" w:hAnsi="Consolas" w:cs="Consolas"/>
-          <w:noProof/>
-          <w:color w:val="000000"/>
-          <w:sz w:val="20"/>
-          <w:szCs w:val="20"/>
-        </w:rPr>
-        <w:t>&lt;</w:t>
-      </w:r>
-      <w:r>
-        <w:rPr>
-          <w:rFonts w:ascii="Consolas" w:hAnsi="Consolas" w:cs="Consolas"/>
-          <w:noProof/>
-          <w:color w:val="0000FF"/>
-          <w:sz w:val="20"/>
-          <w:szCs w:val="20"/>
-        </w:rPr>
-        <w:t>int</w:t>
-      </w:r>
-      <w:r>
-        <w:rPr>
-          <w:rFonts w:ascii="Consolas" w:hAnsi="Consolas" w:cs="Consolas"/>
-          <w:noProof/>
-          <w:color w:val="000000"/>
-          <w:sz w:val="20"/>
-          <w:szCs w:val="20"/>
-        </w:rPr>
         <w:t>&gt;.</w:t>
       </w:r>
       <w:r>
@@ -9864,8 +9799,6 @@
         </w:rPr>
         <w:t>n</w:t>
       </w:r>
-      <w:bookmarkStart w:id="0" w:name="_GoBack"/>
-      <w:bookmarkEnd w:id="0"/>
       <w:r>
         <w:rPr>
           <w:rFonts w:ascii="Consolas" w:hAnsi="Consolas" w:cs="Consolas"/>
@@ -11835,191 +11768,608 @@
     </w:p>
     <w:p>
       <w:pPr>
+        <w:pStyle w:val="Titre3"/>
+        <w:rPr>
+          <w:rFonts w:ascii="Segoe UI Symbol" w:hAnsi="Segoe UI Symbol" w:hint="eastAsia"/>
+          <w:lang w:val="fr-FR" w:eastAsia="ja-JP"/>
+        </w:rPr>
+      </w:pPr>
+      <w:r>
+        <w:rPr>
+          <w:lang w:val="fr-FR"/>
+        </w:rPr>
+        <w:t>Syntaxe des tableaux</w:t>
+      </w:r>
+    </w:p>
+    <w:p>
+      <w:pPr>
         <w:pStyle w:val="Sansinterligne"/>
         <w:rPr>
           <w:lang w:val="fr-FR"/>
         </w:rPr>
       </w:pPr>
+      <w:r>
+        <w:rPr>
+          <w:lang w:val="fr-FR"/>
+        </w:rPr>
+        <w:t xml:space="preserve">Clank </w:t>
+      </w:r>
+      <w:r>
+        <w:rPr>
+          <w:lang w:val="fr-FR"/>
+        </w:rPr>
+        <w:t xml:space="preserve">a un support </w:t>
+      </w:r>
       <w:proofErr w:type="spellStart"/>
       <w:r>
         <w:rPr>
           <w:lang w:val="fr-FR"/>
         </w:rPr>
-        <w:t>Clank</w:t>
+        <w:t>built</w:t>
       </w:r>
       <w:proofErr w:type="spellEnd"/>
       <w:r>
         <w:rPr>
           <w:lang w:val="fr-FR"/>
         </w:rPr>
+        <w:t xml:space="preserve">-in limité pour les tableaux. </w:t>
+      </w:r>
+    </w:p>
+    <w:p>
+      <w:pPr>
+        <w:pStyle w:val="Sansinterligne"/>
+        <w:rPr>
+          <w:rFonts w:ascii="Consolas" w:hAnsi="Consolas" w:cs="Consolas"/>
+          <w:color w:val="000000"/>
+          <w:sz w:val="20"/>
+          <w:szCs w:val="20"/>
+        </w:rPr>
+      </w:pPr>
+      <w:r>
+        <w:rPr>
+          <w:rFonts w:ascii="Consolas" w:hAnsi="Consolas" w:cs="Consolas"/>
+          <w:noProof/>
+          <w:color w:val="0000FF"/>
+          <w:sz w:val="20"/>
+          <w:szCs w:val="20"/>
+        </w:rPr>
+        <w:t>bool</w:t>
+      </w:r>
+      <w:r>
+        <w:rPr>
+          <w:rFonts w:ascii="Consolas" w:hAnsi="Consolas" w:cs="Consolas"/>
+          <w:noProof/>
+          <w:color w:val="000000"/>
+          <w:sz w:val="20"/>
+          <w:szCs w:val="20"/>
+        </w:rPr>
+        <w:t>[]</w:t>
+      </w:r>
+      <w:r>
+        <w:rPr>
+          <w:rFonts w:ascii="Consolas" w:hAnsi="Consolas" w:cs="Consolas"/>
+          <w:noProof/>
+          <w:color w:val="000000"/>
+          <w:sz w:val="20"/>
+          <w:szCs w:val="20"/>
+        </w:rPr>
+        <w:t xml:space="preserve"> arr</w:t>
+      </w:r>
+      <w:r>
+        <w:rPr>
+          <w:lang w:val="fr-FR"/>
+        </w:rPr>
         <w:t xml:space="preserve"> </w:t>
       </w:r>
       <w:r>
         <w:rPr>
           <w:lang w:val="fr-FR"/>
         </w:rPr>
-        <w:t xml:space="preserve">a un support </w:t>
+        <w:t xml:space="preserve">sera </w:t>
+      </w:r>
+      <w:r>
+        <w:rPr>
+          <w:noProof/>
+          <w:lang w:val="fr-FR"/>
+        </w:rPr>
+        <w:t>évalué à :</w:t>
+      </w:r>
+      <w:r>
+        <w:rPr>
+          <w:lang w:val="fr-FR"/>
+        </w:rPr>
+        <w:t xml:space="preserve"> </w:t>
+      </w:r>
+      <w:r>
+        <w:rPr>
+          <w:rFonts w:ascii="Consolas" w:hAnsi="Consolas" w:cs="Consolas"/>
+          <w:noProof/>
+          <w:color w:val="0090BF"/>
+          <w:sz w:val="20"/>
+          <w:szCs w:val="20"/>
+        </w:rPr>
+        <w:t>Array</w:t>
+      </w:r>
+      <w:r>
+        <w:rPr>
+          <w:rFonts w:ascii="Consolas" w:hAnsi="Consolas" w:cs="Consolas"/>
+          <w:noProof/>
+          <w:color w:val="000000"/>
+          <w:sz w:val="20"/>
+          <w:szCs w:val="20"/>
+        </w:rPr>
+        <w:t>&lt;</w:t>
+      </w:r>
+      <w:r>
+        <w:rPr>
+          <w:rFonts w:ascii="Consolas" w:hAnsi="Consolas" w:cs="Consolas"/>
+          <w:noProof/>
+          <w:color w:val="0000FF"/>
+          <w:sz w:val="20"/>
+          <w:szCs w:val="20"/>
+        </w:rPr>
+        <w:t>bool</w:t>
+      </w:r>
+      <w:r>
+        <w:rPr>
+          <w:rFonts w:ascii="Consolas" w:hAnsi="Consolas" w:cs="Consolas"/>
+          <w:noProof/>
+          <w:color w:val="000000"/>
+          <w:sz w:val="20"/>
+          <w:szCs w:val="20"/>
+        </w:rPr>
+        <w:t>&gt;</w:t>
+      </w:r>
+      <w:r>
+        <w:rPr>
+          <w:rFonts w:ascii="Consolas" w:hAnsi="Consolas" w:cs="Consolas"/>
+          <w:noProof/>
+          <w:color w:val="000000"/>
+          <w:sz w:val="20"/>
+          <w:szCs w:val="20"/>
+        </w:rPr>
+        <w:t xml:space="preserve"> arr</w:t>
+      </w:r>
+      <w:r>
+        <w:rPr>
+          <w:rFonts w:ascii="Consolas" w:hAnsi="Consolas" w:cs="Consolas"/>
+          <w:color w:val="000000"/>
+          <w:sz w:val="20"/>
+          <w:szCs w:val="20"/>
+        </w:rPr>
+        <w:t>.</w:t>
+      </w:r>
+      <w:r>
+        <w:rPr>
+          <w:lang w:val="fr-FR"/>
+        </w:rPr>
+        <w:t xml:space="preserve"> </w:t>
+      </w:r>
+      <w:r>
+        <w:rPr>
+          <w:noProof/>
+          <w:lang w:val="fr-FR"/>
+        </w:rPr>
+        <w:t>Où Array est un type macro (donc customisable).</w:t>
+      </w:r>
+    </w:p>
+    <w:p>
+      <w:pPr>
+        <w:pStyle w:val="Sansinterligne"/>
+        <w:rPr>
+          <w:lang w:val="fr-FR"/>
+        </w:rPr>
+      </w:pPr>
+    </w:p>
+    <w:p>
+      <w:pPr>
+        <w:pStyle w:val="Titre3"/>
+        <w:rPr>
+          <w:lang w:val="fr-FR"/>
+        </w:rPr>
+      </w:pPr>
+      <w:r>
+        <w:rPr>
+          <w:lang w:val="fr-FR"/>
+        </w:rPr>
+        <w:t xml:space="preserve">Création d’un macro-type </w:t>
+      </w:r>
+      <w:r>
+        <w:rPr>
+          <w:lang w:val="fr-FR"/>
+        </w:rPr>
+        <w:t xml:space="preserve">se comportant comme un </w:t>
+      </w:r>
+      <w:r>
+        <w:rPr>
+          <w:lang w:val="fr-FR"/>
+        </w:rPr>
+        <w:t>tableau</w:t>
+      </w:r>
+    </w:p>
+    <w:p>
+      <w:pPr>
+        <w:rPr>
+          <w:lang w:val="fr-FR"/>
+        </w:rPr>
+      </w:pPr>
+      <w:r>
+        <w:rPr>
+          <w:lang w:val="fr-FR"/>
+        </w:rPr>
+        <w:t xml:space="preserve">Les macro-types se comportant « comme » des tableaux (enfin, plutôt des collections génériques) </w:t>
+      </w:r>
+      <w:r>
+        <w:rPr>
+          <w:lang w:val="fr-FR"/>
+        </w:rPr>
+        <w:t>sont particuliers à sérialiser dans certains langages ne profitant pas de la réflexion (C++ par exemple). Il faut donc dire à Clank comment manipuler ces types, et des informations sur comment les sérialiser.</w:t>
+      </w:r>
+    </w:p>
+    <w:p>
+      <w:pPr>
+        <w:rPr>
+          <w:lang w:val="fr-FR"/>
+        </w:rPr>
+      </w:pPr>
+      <w:r>
+        <w:rPr>
+          <w:lang w:val="fr-FR"/>
+        </w:rPr>
+        <w:t>Exemple : la classe Matrix&lt;T&gt; :</w:t>
+      </w:r>
+    </w:p>
+    <w:p>
+      <w:pPr>
+        <w:autoSpaceDE w:val="0"/>
+        <w:autoSpaceDN w:val="0"/>
+        <w:adjustRightInd w:val="0"/>
+        <w:spacing w:after="0" w:line="240" w:lineRule="auto"/>
+        <w:rPr>
+          <w:rFonts w:ascii="Consolas" w:hAnsi="Consolas" w:cs="Consolas"/>
+          <w:noProof/>
+          <w:color w:val="008000"/>
+          <w:sz w:val="20"/>
+          <w:szCs w:val="20"/>
+        </w:rPr>
+      </w:pPr>
+      <w:r>
+        <w:rPr>
+          <w:rFonts w:ascii="Consolas" w:hAnsi="Consolas" w:cs="Consolas"/>
+          <w:noProof/>
+          <w:color w:val="008000"/>
+          <w:sz w:val="20"/>
+          <w:szCs w:val="20"/>
+        </w:rPr>
+        <w:t xml:space="preserve"># Représente un tableau bidimensionnel. </w:t>
+      </w:r>
+    </w:p>
+    <w:p>
+      <w:pPr>
+        <w:rPr>
+          <w:rFonts w:ascii="Consolas" w:hAnsi="Consolas" w:cs="Consolas"/>
+          <w:noProof/>
+          <w:color w:val="000000"/>
+          <w:sz w:val="20"/>
+          <w:szCs w:val="20"/>
+        </w:rPr>
+      </w:pPr>
+      <w:r>
+        <w:rPr>
+          <w:rFonts w:ascii="Consolas" w:hAnsi="Consolas" w:cs="Consolas"/>
+          <w:noProof/>
+          <w:color w:val="0000FF"/>
+          <w:sz w:val="20"/>
+          <w:szCs w:val="20"/>
+        </w:rPr>
+        <w:t>p</w:t>
+      </w:r>
+      <w:r>
+        <w:rPr>
+          <w:rFonts w:ascii="Consolas" w:hAnsi="Consolas" w:cs="Consolas"/>
+          <w:noProof/>
+          <w:color w:val="0000FF"/>
+          <w:sz w:val="20"/>
+          <w:szCs w:val="20"/>
+        </w:rPr>
+        <w:t xml:space="preserve">ublic array class </w:t>
+      </w:r>
+      <w:r>
+        <w:rPr>
+          <w:rFonts w:ascii="Consolas" w:hAnsi="Consolas" w:cs="Consolas"/>
+          <w:noProof/>
+          <w:color w:val="0090BF"/>
+          <w:sz w:val="20"/>
+          <w:szCs w:val="20"/>
+        </w:rPr>
+        <w:t>Matrix</w:t>
+      </w:r>
+      <w:r>
+        <w:rPr>
+          <w:rFonts w:ascii="Consolas" w:hAnsi="Consolas" w:cs="Consolas"/>
+          <w:noProof/>
+          <w:color w:val="000000"/>
+          <w:sz w:val="20"/>
+          <w:szCs w:val="20"/>
+        </w:rPr>
+        <w:t>&lt;T&gt;</w:t>
+      </w:r>
+    </w:p>
+    <w:p>
+      <w:pPr>
+        <w:rPr>
+          <w:lang w:val="fr-FR"/>
+        </w:rPr>
+      </w:pPr>
+      <w:r>
+        <w:rPr>
+          <w:lang w:val="fr-FR"/>
+        </w:rPr>
+        <w:t>Le mot clef array indique que la classe doit être représentée comme un array json.</w:t>
+      </w:r>
+      <w:r>
+        <w:rPr>
+          <w:lang w:val="fr-FR"/>
+        </w:rPr>
+        <w:t xml:space="preserve"> Le type des éléments doit être renseigné par un</w:t>
+      </w:r>
+      <w:r>
+        <w:rPr>
+          <w:lang w:val="fr-FR"/>
+        </w:rPr>
+        <w:t>e</w:t>
+      </w:r>
+      <w:r>
+        <w:rPr>
+          <w:lang w:val="fr-FR"/>
+        </w:rPr>
+        <w:t xml:space="preserve"> fonction </w:t>
+      </w:r>
+      <w:r>
+        <w:rPr>
+          <w:rFonts w:ascii="Consolas" w:hAnsi="Consolas" w:cs="Consolas"/>
+          <w:noProof/>
+          <w:color w:val="404060"/>
+          <w:sz w:val="20"/>
+          <w:szCs w:val="20"/>
+        </w:rPr>
+        <w:t>getArrayElementType</w:t>
+      </w:r>
+      <w:r>
+        <w:rPr>
+          <w:rFonts w:ascii="Consolas" w:hAnsi="Consolas" w:cs="Consolas"/>
+          <w:noProof/>
+          <w:color w:val="000000"/>
+          <w:sz w:val="20"/>
+          <w:szCs w:val="20"/>
+        </w:rPr>
+        <w:t>()</w:t>
+      </w:r>
+      <w:r>
+        <w:rPr>
+          <w:rFonts w:ascii="Consolas" w:hAnsi="Consolas" w:cs="Consolas"/>
+          <w:noProof/>
+          <w:color w:val="000000"/>
+          <w:sz w:val="20"/>
+          <w:szCs w:val="20"/>
+        </w:rPr>
+        <w:t xml:space="preserve"> </w:t>
+      </w:r>
+      <w:r>
+        <w:rPr>
+          <w:lang w:val="fr-FR"/>
+        </w:rPr>
+        <w:t>:</w:t>
+      </w:r>
+    </w:p>
+    <w:p>
+      <w:pPr>
+        <w:autoSpaceDE w:val="0"/>
+        <w:autoSpaceDN w:val="0"/>
+        <w:adjustRightInd w:val="0"/>
+        <w:spacing w:after="0" w:line="240" w:lineRule="auto"/>
+        <w:rPr>
+          <w:rFonts w:ascii="Consolas" w:hAnsi="Consolas" w:cs="Consolas"/>
+          <w:noProof/>
+          <w:color w:val="008000"/>
+          <w:sz w:val="20"/>
+          <w:szCs w:val="20"/>
+        </w:rPr>
+      </w:pPr>
+      <w:r>
+        <w:rPr>
+          <w:rFonts w:ascii="Consolas" w:hAnsi="Consolas" w:cs="Consolas"/>
+          <w:noProof/>
+          <w:color w:val="008000"/>
+          <w:sz w:val="20"/>
+          <w:szCs w:val="20"/>
+        </w:rPr>
+        <w:t># Type des éléments de l'array</w:t>
+      </w:r>
+      <w:r>
+        <w:rPr>
+          <w:rFonts w:ascii="Consolas" w:hAnsi="Consolas" w:cs="Consolas"/>
+          <w:noProof/>
+          <w:color w:val="008000"/>
+          <w:sz w:val="20"/>
+          <w:szCs w:val="20"/>
+        </w:rPr>
+        <w:t xml:space="preserve"> : List&lt;T&gt;</w:t>
+      </w:r>
+      <w:r>
+        <w:rPr>
+          <w:rFonts w:ascii="Consolas" w:hAnsi="Consolas" w:cs="Consolas"/>
+          <w:noProof/>
+          <w:color w:val="008000"/>
+          <w:sz w:val="20"/>
+          <w:szCs w:val="20"/>
+        </w:rPr>
+        <w:t>.</w:t>
+      </w:r>
+    </w:p>
+    <w:p>
+      <w:pPr>
+        <w:rPr>
+          <w:rFonts w:ascii="Consolas" w:hAnsi="Consolas" w:cs="Consolas"/>
+          <w:noProof/>
+          <w:color w:val="000000"/>
+          <w:sz w:val="20"/>
+          <w:szCs w:val="20"/>
+        </w:rPr>
+      </w:pPr>
+      <w:r>
+        <w:rPr>
+          <w:rFonts w:ascii="Consolas" w:hAnsi="Consolas" w:cs="Consolas"/>
+          <w:noProof/>
+          <w:color w:val="0090BF"/>
+          <w:sz w:val="20"/>
+          <w:szCs w:val="20"/>
+        </w:rPr>
+        <w:t>List</w:t>
+      </w:r>
+      <w:r>
+        <w:rPr>
+          <w:rFonts w:ascii="Consolas" w:hAnsi="Consolas" w:cs="Consolas"/>
+          <w:noProof/>
+          <w:color w:val="000000"/>
+          <w:sz w:val="20"/>
+          <w:szCs w:val="20"/>
+        </w:rPr>
+        <w:t xml:space="preserve">&lt;T&gt; </w:t>
+      </w:r>
+      <w:r>
+        <w:rPr>
+          <w:rFonts w:ascii="Consolas" w:hAnsi="Consolas" w:cs="Consolas"/>
+          <w:noProof/>
+          <w:color w:val="404060"/>
+          <w:sz w:val="20"/>
+          <w:szCs w:val="20"/>
+        </w:rPr>
+        <w:t>getArrayElementType</w:t>
+      </w:r>
+      <w:r>
+        <w:rPr>
+          <w:rFonts w:ascii="Consolas" w:hAnsi="Consolas" w:cs="Consolas"/>
+          <w:noProof/>
+          <w:color w:val="000000"/>
+          <w:sz w:val="20"/>
+          <w:szCs w:val="20"/>
+        </w:rPr>
+        <w:t>() { }</w:t>
+      </w:r>
+    </w:p>
+    <w:p>
+      <w:pPr>
+        <w:rPr>
+          <w:lang w:val="fr-FR"/>
+        </w:rPr>
+      </w:pPr>
+      <w:r>
+        <w:rPr>
+          <w:lang w:val="fr-FR"/>
+        </w:rPr>
+        <w:t xml:space="preserve">Ces informations permettent à </w:t>
+      </w:r>
+      <w:r>
+        <w:rPr>
+          <w:lang w:val="fr-FR"/>
+        </w:rPr>
+        <w:t>C</w:t>
+      </w:r>
+      <w:r>
+        <w:rPr>
+          <w:lang w:val="fr-FR"/>
+        </w:rPr>
+        <w:t>lank de sérialiser le type correctement.</w:t>
+      </w:r>
+      <w:r>
+        <w:rPr>
+          <w:lang w:val="fr-FR"/>
+        </w:rPr>
+        <w:t xml:space="preserve"> </w:t>
+      </w:r>
+    </w:p>
+    <w:p>
+      <w:pPr>
+        <w:rPr>
+          <w:b/>
+          <w:lang w:val="fr-FR"/>
+        </w:rPr>
+      </w:pPr>
+      <w:r>
+        <w:rPr>
+          <w:b/>
+          <w:lang w:val="fr-FR"/>
+        </w:rPr>
+        <w:t xml:space="preserve">Pour l’instant, le type C++ correspondant à ce type doit fournir la méthode </w:t>
       </w:r>
       <w:proofErr w:type="spellStart"/>
       <w:r>
         <w:rPr>
-          <w:lang w:val="fr-FR"/>
-        </w:rPr>
-        <w:t>built</w:t>
+          <w:b/>
+          <w:i/>
+          <w:lang w:val="fr-FR"/>
+        </w:rPr>
+        <w:t>push_back</w:t>
       </w:r>
       <w:proofErr w:type="spellEnd"/>
       <w:r>
         <w:rPr>
-          <w:lang w:val="fr-FR"/>
-        </w:rPr>
-        <w:t xml:space="preserve">-in limité pour les tableaux. </w:t>
-      </w:r>
-    </w:p>
-    <w:p>
-      <w:pPr>
-        <w:pStyle w:val="Sansinterligne"/>
-        <w:rPr>
-          <w:rFonts w:ascii="Consolas" w:hAnsi="Consolas" w:cs="Consolas"/>
-          <w:color w:val="000000"/>
-          <w:sz w:val="20"/>
-          <w:szCs w:val="20"/>
-        </w:rPr>
-      </w:pPr>
-      <w:r>
-        <w:rPr>
-          <w:rFonts w:ascii="Consolas" w:hAnsi="Consolas" w:cs="Consolas"/>
-          <w:noProof/>
-          <w:color w:val="0000FF"/>
-          <w:sz w:val="20"/>
-          <w:szCs w:val="20"/>
-        </w:rPr>
-        <w:t>bool</w:t>
-      </w:r>
-      <w:r>
-        <w:rPr>
-          <w:rFonts w:ascii="Consolas" w:hAnsi="Consolas" w:cs="Consolas"/>
-          <w:noProof/>
-          <w:color w:val="000000"/>
-          <w:sz w:val="20"/>
-          <w:szCs w:val="20"/>
-        </w:rPr>
-        <w:t>[]</w:t>
-      </w:r>
-      <w:r>
-        <w:rPr>
-          <w:rFonts w:ascii="Consolas" w:hAnsi="Consolas" w:cs="Consolas"/>
-          <w:noProof/>
-          <w:color w:val="000000"/>
-          <w:sz w:val="20"/>
-          <w:szCs w:val="20"/>
-        </w:rPr>
-        <w:t xml:space="preserve"> arr</w:t>
-      </w:r>
-      <w:r>
-        <w:rPr>
-          <w:lang w:val="fr-FR"/>
-        </w:rPr>
-        <w:t xml:space="preserve"> </w:t>
-      </w:r>
-      <w:r>
-        <w:rPr>
-          <w:lang w:val="fr-FR"/>
-        </w:rPr>
-        <w:t xml:space="preserve">sera </w:t>
-      </w:r>
-      <w:r>
-        <w:rPr>
-          <w:noProof/>
-          <w:lang w:val="fr-FR"/>
-        </w:rPr>
-        <w:t>évalué à :</w:t>
-      </w:r>
-      <w:r>
-        <w:rPr>
-          <w:lang w:val="fr-FR"/>
-        </w:rPr>
-        <w:t xml:space="preserve"> </w:t>
-      </w:r>
-      <w:r>
-        <w:rPr>
-          <w:rFonts w:ascii="Consolas" w:hAnsi="Consolas" w:cs="Consolas"/>
-          <w:noProof/>
-          <w:color w:val="0090BF"/>
-          <w:sz w:val="20"/>
-          <w:szCs w:val="20"/>
-        </w:rPr>
-        <w:t>Array</w:t>
-      </w:r>
-      <w:r>
-        <w:rPr>
-          <w:rFonts w:ascii="Consolas" w:hAnsi="Consolas" w:cs="Consolas"/>
-          <w:noProof/>
-          <w:color w:val="000000"/>
-          <w:sz w:val="20"/>
-          <w:szCs w:val="20"/>
-        </w:rPr>
-        <w:t>&lt;</w:t>
-      </w:r>
-      <w:r>
-        <w:rPr>
-          <w:rFonts w:ascii="Consolas" w:hAnsi="Consolas" w:cs="Consolas"/>
-          <w:noProof/>
-          <w:color w:val="0000FF"/>
-          <w:sz w:val="20"/>
-          <w:szCs w:val="20"/>
-        </w:rPr>
-        <w:t>bool</w:t>
-      </w:r>
-      <w:r>
-        <w:rPr>
-          <w:rFonts w:ascii="Consolas" w:hAnsi="Consolas" w:cs="Consolas"/>
-          <w:noProof/>
-          <w:color w:val="000000"/>
-          <w:sz w:val="20"/>
-          <w:szCs w:val="20"/>
-        </w:rPr>
-        <w:t>&gt;</w:t>
-      </w:r>
-      <w:r>
-        <w:rPr>
-          <w:rFonts w:ascii="Consolas" w:hAnsi="Consolas" w:cs="Consolas"/>
-          <w:noProof/>
-          <w:color w:val="000000"/>
-          <w:sz w:val="20"/>
-          <w:szCs w:val="20"/>
-        </w:rPr>
-        <w:t xml:space="preserve"> arr</w:t>
-      </w:r>
-      <w:r>
-        <w:rPr>
-          <w:rFonts w:ascii="Consolas" w:hAnsi="Consolas" w:cs="Consolas"/>
-          <w:color w:val="000000"/>
-          <w:sz w:val="20"/>
-          <w:szCs w:val="20"/>
-        </w:rPr>
-        <w:t>.</w:t>
-      </w:r>
-      <w:r>
-        <w:rPr>
-          <w:lang w:val="fr-FR"/>
-        </w:rPr>
-        <w:t xml:space="preserve"> </w:t>
-      </w:r>
-      <w:r>
-        <w:rPr>
-          <w:noProof/>
-          <w:lang w:val="fr-FR"/>
-        </w:rPr>
-        <w:t>Où Array est un type macro (donc customisable).</w:t>
-      </w:r>
-    </w:p>
-    <w:p>
-      <w:pPr>
-        <w:pStyle w:val="Sansinterligne"/>
-        <w:rPr>
-          <w:lang w:val="fr-FR"/>
-        </w:rPr>
-      </w:pPr>
+          <w:b/>
+          <w:lang w:val="fr-FR"/>
+        </w:rPr>
+        <w:t xml:space="preserve"> permettant d’insérer un élément, ainsi que </w:t>
+      </w:r>
+      <w:proofErr w:type="spellStart"/>
+      <w:proofErr w:type="gramStart"/>
+      <w:r>
+        <w:rPr>
+          <w:b/>
+          <w:i/>
+          <w:lang w:val="fr-FR"/>
+        </w:rPr>
+        <w:t>begin</w:t>
+      </w:r>
+      <w:proofErr w:type="spellEnd"/>
+      <w:r>
+        <w:rPr>
+          <w:b/>
+          <w:lang w:val="fr-FR"/>
+        </w:rPr>
+        <w:t>(</w:t>
+      </w:r>
+      <w:proofErr w:type="gramEnd"/>
+      <w:r>
+        <w:rPr>
+          <w:b/>
+          <w:lang w:val="fr-FR"/>
+        </w:rPr>
+        <w:t xml:space="preserve">) et </w:t>
+      </w:r>
+      <w:r>
+        <w:rPr>
+          <w:b/>
+          <w:i/>
+          <w:lang w:val="fr-FR"/>
+        </w:rPr>
+        <w:t>end</w:t>
+      </w:r>
+      <w:r>
+        <w:rPr>
+          <w:b/>
+          <w:lang w:val="fr-FR"/>
+        </w:rPr>
+        <w:t>() pour itérer sur ses éléments.</w:t>
+      </w:r>
+    </w:p>
+    <w:p>
+      <w:pPr>
+        <w:rPr>
+          <w:lang w:val="fr-FR"/>
+        </w:rPr>
+      </w:pPr>
+      <w:bookmarkStart w:id="0" w:name="_GoBack"/>
+      <w:bookmarkEnd w:id="0"/>
     </w:p>
     <w:p>
       <w:pPr>
@@ -12028,6 +12378,12 @@
           <w:lang w:val="fr-FR"/>
         </w:rPr>
       </w:pPr>
+      <w:r>
+        <w:rPr>
+          <w:lang w:val="fr-FR"/>
+        </w:rPr>
+        <w:br w:type="page"/>
+      </w:r>
     </w:p>
     <w:p>
       <w:pPr>
@@ -12044,6 +12400,7 @@
         <w:rPr>
           <w:lang w:val="fr-FR"/>
         </w:rPr>
+        <w:lastRenderedPageBreak/>
         <w:t xml:space="preserve">Types </w:t>
       </w:r>
       <w:proofErr w:type="spellStart"/>
@@ -12084,14 +12441,34 @@
           <w:lang w:val="fr-FR"/>
         </w:rPr>
       </w:pPr>
-      <w:r>
-        <w:rPr>
-          <w:rFonts w:ascii="Consolas" w:hAnsi="Consolas" w:cs="Consolas"/>
-          <w:sz w:val="20"/>
-          <w:szCs w:val="20"/>
-          <w:lang w:val="fr-FR"/>
-        </w:rPr>
-        <w:t xml:space="preserve">String, int, </w:t>
+      <w:proofErr w:type="gramStart"/>
+      <w:r>
+        <w:rPr>
+          <w:rFonts w:ascii="Consolas" w:hAnsi="Consolas" w:cs="Consolas"/>
+          <w:sz w:val="20"/>
+          <w:szCs w:val="20"/>
+          <w:lang w:val="fr-FR"/>
+        </w:rPr>
+        <w:t>s</w:t>
+      </w:r>
+      <w:r>
+        <w:rPr>
+          <w:rFonts w:ascii="Consolas" w:hAnsi="Consolas" w:cs="Consolas"/>
+          <w:sz w:val="20"/>
+          <w:szCs w:val="20"/>
+          <w:lang w:val="fr-FR"/>
+        </w:rPr>
+        <w:t>tring</w:t>
+      </w:r>
+      <w:proofErr w:type="gramEnd"/>
+      <w:r>
+        <w:rPr>
+          <w:rFonts w:ascii="Consolas" w:hAnsi="Consolas" w:cs="Consolas"/>
+          <w:sz w:val="20"/>
+          <w:szCs w:val="20"/>
+          <w:lang w:val="fr-FR"/>
+        </w:rPr>
+        <w:t xml:space="preserve">, int, </w:t>
       </w:r>
       <w:proofErr w:type="spellStart"/>
       <w:r>
@@ -12344,25 +12721,14 @@
           <w:lang w:val="fr-FR"/>
         </w:rPr>
       </w:pPr>
-      <w:proofErr w:type="spellStart"/>
-      <w:r>
-        <w:rPr>
-          <w:rFonts w:ascii="Consolas" w:hAnsi="Consolas" w:cs="Consolas"/>
-          <w:sz w:val="20"/>
-          <w:szCs w:val="20"/>
-          <w:lang w:val="fr-FR"/>
-        </w:rPr>
-        <w:t>Array</w:t>
-      </w:r>
-      <w:proofErr w:type="spellEnd"/>
-      <w:r>
-        <w:rPr>
-          <w:rFonts w:ascii="Consolas" w:hAnsi="Consolas" w:cs="Consolas"/>
-          <w:sz w:val="20"/>
-          <w:szCs w:val="20"/>
-          <w:lang w:val="fr-FR"/>
-        </w:rPr>
-        <w:t> : Représente un tableau.</w:t>
+      <w:r>
+        <w:rPr>
+          <w:rFonts w:ascii="Consolas" w:hAnsi="Consolas" w:cs="Consolas"/>
+          <w:sz w:val="20"/>
+          <w:szCs w:val="20"/>
+          <w:lang w:val="fr-FR"/>
+        </w:rPr>
+        <w:t>Array : Représente un tableau.</w:t>
       </w:r>
     </w:p>
     <w:p>
@@ -12504,21 +12870,7 @@
         <w:rPr>
           <w:lang w:val="fr-FR"/>
         </w:rPr>
-        <w:t xml:space="preserve"> » à partir du dossier d’exécution du compilateur </w:t>
-      </w:r>
-      <w:proofErr w:type="spellStart"/>
-      <w:r>
-        <w:rPr>
-          <w:lang w:val="fr-FR"/>
-        </w:rPr>
-        <w:t>Clank</w:t>
-      </w:r>
-      <w:proofErr w:type="spellEnd"/>
-      <w:r>
-        <w:rPr>
-          <w:lang w:val="fr-FR"/>
-        </w:rPr>
-        <w:t xml:space="preserve">. </w:t>
+        <w:t xml:space="preserve"> » à partir du dossier d’exécution du compilateur Clank. </w:t>
       </w:r>
     </w:p>
     <w:p>
@@ -13988,21 +14340,35 @@
         <w:rPr>
           <w:lang w:val="fr-FR"/>
         </w:rPr>
-        <w:t xml:space="preserve">Plusieurs ensembles de code peuvent être générés à l'aide de </w:t>
+        <w:t>Plusieurs ensembles de code peuvent être générés à l'aide de Clank.</w:t>
+      </w:r>
+    </w:p>
+    <w:p>
+      <w:pPr>
+        <w:pStyle w:val="Sansinterligne"/>
+        <w:rPr>
+          <w:lang w:val="fr-FR"/>
+        </w:rPr>
+      </w:pPr>
+      <w:r>
+        <w:rPr>
+          <w:lang w:val="fr-FR"/>
+        </w:rPr>
+        <w:t xml:space="preserve">Ces ensembles de code sont </w:t>
       </w:r>
       <w:proofErr w:type="spellStart"/>
       <w:r>
         <w:rPr>
           <w:lang w:val="fr-FR"/>
         </w:rPr>
-        <w:t>Clank</w:t>
+        <w:t>sont</w:t>
       </w:r>
       <w:proofErr w:type="spellEnd"/>
       <w:r>
         <w:rPr>
           <w:lang w:val="fr-FR"/>
         </w:rPr>
-        <w:t>.</w:t>
+        <w:t xml:space="preserve"> :</w:t>
       </w:r>
     </w:p>
     <w:p>
@@ -14016,21 +14382,49 @@
         <w:rPr>
           <w:lang w:val="fr-FR"/>
         </w:rPr>
-        <w:t xml:space="preserve">Ces ensembles de code sont </w:t>
+        <w:tab/>
+      </w:r>
+      <w:r>
+        <w:rPr>
+          <w:lang w:val="fr-FR"/>
+        </w:rPr>
+        <w:tab/>
+        <w:t>- header : contient des informations sur les types autorisés, et le modèle de communication (détaillé après).</w:t>
+      </w:r>
+    </w:p>
+    <w:p>
+      <w:pPr>
+        <w:pStyle w:val="Sansinterligne"/>
+        <w:rPr>
+          <w:lang w:val="fr-FR"/>
+        </w:rPr>
+      </w:pPr>
+      <w:r>
+        <w:rPr>
+          <w:lang w:val="fr-FR"/>
+        </w:rPr>
+        <w:tab/>
+      </w:r>
+      <w:r>
+        <w:rPr>
+          <w:lang w:val="fr-FR"/>
+        </w:rPr>
+        <w:tab/>
+        <w:t xml:space="preserve">- macros : Représentent des types et fonctions considérées </w:t>
       </w:r>
       <w:proofErr w:type="spellStart"/>
       <w:r>
         <w:rPr>
           <w:lang w:val="fr-FR"/>
         </w:rPr>
-        <w:t>sont</w:t>
+        <w:t>built</w:t>
       </w:r>
       <w:proofErr w:type="spellEnd"/>
       <w:r>
         <w:rPr>
           <w:lang w:val="fr-FR"/>
         </w:rPr>
-        <w:t xml:space="preserve"> :</w:t>
+        <w:t>-in des langages cibles. Par exemple, les classes telles que les listes, ou autres sont à renseigner dans les macros.</w:t>
       </w:r>
     </w:p>
     <w:p>
@@ -14051,7 +14445,21 @@
           <w:lang w:val="fr-FR"/>
         </w:rPr>
         <w:tab/>
-        <w:t>- header : contient des informations sur les types autorisés, et le modèle de communication (détaillé après).</w:t>
+        <w:t xml:space="preserve">- </w:t>
+      </w:r>
+      <w:proofErr w:type="gramStart"/>
+      <w:r>
+        <w:rPr>
+          <w:lang w:val="fr-FR"/>
+        </w:rPr>
+        <w:t>state  :</w:t>
+      </w:r>
+      <w:proofErr w:type="gramEnd"/>
+      <w:r>
+        <w:rPr>
+          <w:lang w:val="fr-FR"/>
+        </w:rPr>
+        <w:t xml:space="preserve"> Contient uniquement des classes et des variables. Les variables contenues dans un bloc state peuvent utiliser les classes déclarées dans ce même bloc ainsi que les classes définis dans les blocs "macros".</w:t>
       </w:r>
     </w:p>
     <w:p>
@@ -14072,21 +14480,35 @@
           <w:lang w:val="fr-FR"/>
         </w:rPr>
         <w:tab/>
-        <w:t xml:space="preserve">- macros : Représentent des types et fonctions considérées </w:t>
+        <w:t xml:space="preserve">- </w:t>
       </w:r>
       <w:proofErr w:type="spellStart"/>
       <w:r>
         <w:rPr>
           <w:lang w:val="fr-FR"/>
         </w:rPr>
-        <w:t>built</w:t>
+        <w:t>access</w:t>
       </w:r>
       <w:proofErr w:type="spellEnd"/>
       <w:r>
         <w:rPr>
           <w:lang w:val="fr-FR"/>
         </w:rPr>
-        <w:t>-in des langages cibles. Par exemple, les classes telles que les listes, ou autres sont à renseigner dans les macros.</w:t>
+        <w:t xml:space="preserve"> : Contient uniquement des fonctions permettant l'accès à des variables de State. Dans ce bloc, le mot clef state est réservé et est une instance d'une classe State contenant les variables définies dans les blocs "state". La variable </w:t>
+      </w:r>
+      <w:proofErr w:type="spellStart"/>
+      <w:r>
+        <w:rPr>
+          <w:lang w:val="fr-FR"/>
+        </w:rPr>
+        <w:t>client_id</w:t>
+      </w:r>
+      <w:proofErr w:type="spellEnd"/>
+      <w:r>
+        <w:rPr>
+          <w:lang w:val="fr-FR"/>
+        </w:rPr>
+        <w:t xml:space="preserve"> est réservée et contient le numéro du client.</w:t>
       </w:r>
     </w:p>
     <w:p>
@@ -14100,90 +14522,7 @@
         <w:rPr>
           <w:lang w:val="fr-FR"/>
         </w:rPr>
-        <w:tab/>
-      </w:r>
-      <w:r>
-        <w:rPr>
-          <w:lang w:val="fr-FR"/>
-        </w:rPr>
-        <w:tab/>
-        <w:t xml:space="preserve">- </w:t>
-      </w:r>
-      <w:proofErr w:type="gramStart"/>
-      <w:r>
-        <w:rPr>
-          <w:lang w:val="fr-FR"/>
-        </w:rPr>
-        <w:t>state  :</w:t>
-      </w:r>
-      <w:proofErr w:type="gramEnd"/>
-      <w:r>
-        <w:rPr>
-          <w:lang w:val="fr-FR"/>
-        </w:rPr>
-        <w:t xml:space="preserve"> Contient uniquement des classes et des variables. Les variables contenues dans un bloc state peuvent utiliser les classes déclarées dans ce même bloc ainsi que les classes définis dans les blocs "macros".</w:t>
-      </w:r>
-    </w:p>
-    <w:p>
-      <w:pPr>
-        <w:pStyle w:val="Sansinterligne"/>
-        <w:rPr>
-          <w:lang w:val="fr-FR"/>
-        </w:rPr>
-      </w:pPr>
-      <w:r>
-        <w:rPr>
-          <w:lang w:val="fr-FR"/>
-        </w:rPr>
-        <w:tab/>
-      </w:r>
-      <w:r>
-        <w:rPr>
-          <w:lang w:val="fr-FR"/>
-        </w:rPr>
-        <w:tab/>
-        <w:t xml:space="preserve">- </w:t>
-      </w:r>
-      <w:proofErr w:type="spellStart"/>
-      <w:r>
-        <w:rPr>
-          <w:lang w:val="fr-FR"/>
-        </w:rPr>
-        <w:t>access</w:t>
-      </w:r>
-      <w:proofErr w:type="spellEnd"/>
-      <w:r>
-        <w:rPr>
-          <w:lang w:val="fr-FR"/>
-        </w:rPr>
-        <w:t xml:space="preserve"> : Contient uniquement des fonctions permettant l'accès à des variables de State. Dans ce bloc, le mot clef state est réservé et est une instance d'une classe State contenant les variables définies dans les blocs "state". La variable </w:t>
-      </w:r>
-      <w:proofErr w:type="spellStart"/>
-      <w:r>
-        <w:rPr>
-          <w:lang w:val="fr-FR"/>
-        </w:rPr>
-        <w:t>client_id</w:t>
-      </w:r>
-      <w:proofErr w:type="spellEnd"/>
-      <w:r>
-        <w:rPr>
-          <w:lang w:val="fr-FR"/>
-        </w:rPr>
-        <w:t xml:space="preserve"> est réservée et contient le numéro du client.</w:t>
-      </w:r>
-    </w:p>
-    <w:p>
-      <w:pPr>
-        <w:pStyle w:val="Sansinterligne"/>
-        <w:rPr>
-          <w:lang w:val="fr-FR"/>
-        </w:rPr>
-      </w:pPr>
-      <w:r>
-        <w:rPr>
-          <w:lang w:val="fr-FR"/>
-        </w:rPr>
+        <w:lastRenderedPageBreak/>
         <w:tab/>
       </w:r>
       <w:r>
@@ -14637,7 +14976,6 @@
         <w:rPr>
           <w:lang w:val="fr-FR"/>
         </w:rPr>
-        <w:lastRenderedPageBreak/>
         <w:t>E</w:t>
       </w:r>
       <w:r>
@@ -14921,6 +15259,7 @@
           <w:sz w:val="20"/>
           <w:szCs w:val="20"/>
         </w:rPr>
+        <w:lastRenderedPageBreak/>
         <w:t xml:space="preserve">        # Cependant, l'implémentation ne sera pas forcément optimale, mais ce n'est</w:t>
       </w:r>
     </w:p>
@@ -16458,7 +16797,6 @@
           <w:sz w:val="20"/>
           <w:szCs w:val="20"/>
         </w:rPr>
-        <w:lastRenderedPageBreak/>
         <w:t xml:space="preserve">    }</w:t>
       </w:r>
       <w:r>
@@ -16709,6 +17047,7 @@
         <w:rPr>
           <w:lang w:val="fr-FR"/>
         </w:rPr>
+        <w:lastRenderedPageBreak/>
         <w:t>Documentation développeurs</w:t>
       </w:r>
     </w:p>
@@ -18670,7 +19009,7 @@
 </file>
 
 <file path=customXml/itemProps1.xml><?xml version="1.0" encoding="utf-8"?>
-<ds:datastoreItem xmlns:ds="http://schemas.openxmlformats.org/officeDocument/2006/customXml" ds:itemID="{7FEFD823-F145-42F5-AB48-70E70FD41B0C}">
+<ds:datastoreItem xmlns:ds="http://schemas.openxmlformats.org/officeDocument/2006/customXml" ds:itemID="{7751E9FB-E786-43F8-8C6C-2E78EF479656}">
   <ds:schemaRefs>
     <ds:schemaRef ds:uri="http://schemas.openxmlformats.org/officeDocument/2006/bibliography"/>
   </ds:schemaRefs>

</xml_diff>